<commit_message>
Bewertung der Modelle verbessert
</commit_message>
<xml_diff>
--- a/docs/arbeitsblaetter/ML_Steckbriefe_v1.docx
+++ b/docs/arbeitsblaetter/ML_Steckbriefe_v1.docx
@@ -1,6 +1,6 @@
 
 <file path=word/document.xml><?xml version="1.0" encoding="utf-8"?>
-<w:document xmlns:wpc="http://schemas.microsoft.com/office/word/2010/wordprocessingCanvas" xmlns:cx="http://schemas.microsoft.com/office/drawing/2014/chartex" xmlns:cx1="http://schemas.microsoft.com/office/drawing/2015/9/8/chartex" xmlns:cx2="http://schemas.microsoft.com/office/drawing/2015/10/21/chartex" xmlns:cx3="http://schemas.microsoft.com/office/drawing/2016/5/9/chartex" xmlns:cx4="http://schemas.microsoft.com/office/drawing/2016/5/10/chartex" xmlns:cx5="http://schemas.microsoft.com/office/drawing/2016/5/11/chartex" xmlns:cx6="http://schemas.microsoft.com/office/drawing/2016/5/12/chartex" xmlns:cx7="http://schemas.microsoft.com/office/drawing/2016/5/13/chartex" xmlns:cx8="http://schemas.microsoft.com/office/drawing/2016/5/14/chartex" xmlns:mc="http://schemas.openxmlformats.org/markup-compatibility/2006" xmlns:aink="http://schemas.microsoft.com/office/drawing/2016/ink" xmlns:am3d="http://schemas.microsoft.com/office/drawing/2017/model3d" xmlns:o="urn:schemas-microsoft-com:office:office" xmlns:oel="http://schemas.microsoft.com/office/2019/extlst" xmlns:r="http://schemas.openxmlformats.org/officeDocument/2006/relationships" xmlns:m="http://schemas.openxmlformats.org/officeDocument/2006/math" xmlns:v="urn:schemas-microsoft-com:vml" xmlns:wp14="http://schemas.microsoft.com/office/word/2010/wordprocessingDrawing" xmlns:wp="http://schemas.openxmlformats.org/drawingml/2006/wordprocessingDrawing" xmlns:w10="urn:schemas-microsoft-com:office:word" xmlns:w="http://schemas.openxmlformats.org/wordprocessingml/2006/main" xmlns:w14="http://schemas.microsoft.com/office/word/2010/wordml" xmlns:w15="http://schemas.microsoft.com/office/word/2012/wordml" xmlns:w16cex="http://schemas.microsoft.com/office/word/2018/wordml/cex" xmlns:w16cid="http://schemas.microsoft.com/office/word/2016/wordml/cid" xmlns:w16="http://schemas.microsoft.com/office/word/2018/wordml" xmlns:w16sdtdh="http://schemas.microsoft.com/office/word/2020/wordml/sdtdatahash" xmlns:w16se="http://schemas.microsoft.com/office/word/2015/wordml/symex" xmlns:wpg="http://schemas.microsoft.com/office/word/2010/wordprocessingGroup" xmlns:wpi="http://schemas.microsoft.com/office/word/2010/wordprocessingInk" xmlns:wne="http://schemas.microsoft.com/office/word/2006/wordml" xmlns:wps="http://schemas.microsoft.com/office/word/2010/wordprocessingShape" mc:Ignorable="w14 w15 w16se w16cid w16 w16cex w16sdtdh wp14">
+<w:document xmlns:wpc="http://schemas.microsoft.com/office/word/2010/wordprocessingCanvas" xmlns:cx="http://schemas.microsoft.com/office/drawing/2014/chartex" xmlns:cx1="http://schemas.microsoft.com/office/drawing/2015/9/8/chartex" xmlns:cx2="http://schemas.microsoft.com/office/drawing/2015/10/21/chartex" xmlns:cx3="http://schemas.microsoft.com/office/drawing/2016/5/9/chartex" xmlns:cx4="http://schemas.microsoft.com/office/drawing/2016/5/10/chartex" xmlns:cx5="http://schemas.microsoft.com/office/drawing/2016/5/11/chartex" xmlns:cx6="http://schemas.microsoft.com/office/drawing/2016/5/12/chartex" xmlns:cx7="http://schemas.microsoft.com/office/drawing/2016/5/13/chartex" xmlns:cx8="http://schemas.microsoft.com/office/drawing/2016/5/14/chartex" xmlns:mc="http://schemas.openxmlformats.org/markup-compatibility/2006" xmlns:aink="http://schemas.microsoft.com/office/drawing/2016/ink" xmlns:am3d="http://schemas.microsoft.com/office/drawing/2017/model3d" xmlns:o="urn:schemas-microsoft-com:office:office" xmlns:r="http://schemas.openxmlformats.org/officeDocument/2006/relationships" xmlns:m="http://schemas.openxmlformats.org/officeDocument/2006/math" xmlns:v="urn:schemas-microsoft-com:vml" xmlns:wp14="http://schemas.microsoft.com/office/word/2010/wordprocessingDrawing" xmlns:wp="http://schemas.openxmlformats.org/drawingml/2006/wordprocessingDrawing" xmlns:w10="urn:schemas-microsoft-com:office:word" xmlns:w="http://schemas.openxmlformats.org/wordprocessingml/2006/main" xmlns:w14="http://schemas.microsoft.com/office/word/2010/wordml" xmlns:w15="http://schemas.microsoft.com/office/word/2012/wordml" xmlns:w16cex="http://schemas.microsoft.com/office/word/2018/wordml/cex" xmlns:w16cid="http://schemas.microsoft.com/office/word/2016/wordml/cid" xmlns:w16="http://schemas.microsoft.com/office/word/2018/wordml" xmlns:w16sdtdh="http://schemas.microsoft.com/office/word/2020/wordml/sdtdatahash" xmlns:w16se="http://schemas.microsoft.com/office/word/2015/wordml/symex" xmlns:wpg="http://schemas.microsoft.com/office/word/2010/wordprocessingGroup" xmlns:wpi="http://schemas.microsoft.com/office/word/2010/wordprocessingInk" xmlns:wne="http://schemas.microsoft.com/office/word/2006/wordml" xmlns:wps="http://schemas.microsoft.com/office/word/2010/wordprocessingShape" mc:Ignorable="w14 w15 w16se w16cid w16 w16cex w16sdtdh wp14">
   <w:body>
     <w:p>
       <w:pPr>
@@ -132,13 +132,8 @@
             </w:r>
           </w:p>
           <w:p>
-            <w:proofErr w:type="spellStart"/>
-            <w:r>
-              <w:t>Accuracy</w:t>
-            </w:r>
-            <w:proofErr w:type="spellEnd"/>
-            <w:r>
-              <w:t xml:space="preserve">: </w:t>
+            <w:r>
+              <w:t xml:space="preserve">Accuracy: </w:t>
             </w:r>
             <w:r>
               <w:t>&gt; 85%</w:t>
@@ -155,27 +150,19 @@
             </w:r>
           </w:p>
           <w:p>
+            <w:pPr>
+              <w:rPr>
+                <w:lang w:val="en-US"/>
+              </w:rPr>
+            </w:pPr>
             <w:r>
               <w:t xml:space="preserve">Komplexität der </w:t>
             </w:r>
-            <w:proofErr w:type="spellStart"/>
-            <w:r>
-              <w:t>Decision</w:t>
-            </w:r>
-            <w:proofErr w:type="spellEnd"/>
-            <w:r>
-              <w:t xml:space="preserve"> </w:t>
-            </w:r>
-            <w:proofErr w:type="spellStart"/>
-            <w:r>
-              <w:t>Boundaries</w:t>
-            </w:r>
-            <w:proofErr w:type="spellEnd"/>
-            <w:r>
-              <w:t xml:space="preserve">: </w:t>
-            </w:r>
-            <w:r>
-              <w:t>+</w:t>
+            <w:r>
+              <w:t xml:space="preserve">Decision Boundaries: </w:t>
+            </w:r>
+            <w:r>
+              <w:t>++</w:t>
             </w:r>
           </w:p>
           <w:p/>
@@ -223,6 +210,9 @@
               <w:jc w:val="center"/>
             </w:pPr>
             <w:r>
+              <w:rPr>
+                <w:noProof/>
+              </w:rPr>
               <w:drawing>
                 <wp:inline distT="0" distB="0" distL="0" distR="0" wp14:anchorId="27A251F8" wp14:editId="61DB7211">
                   <wp:extent cx="2093621" cy="1418535"/>
@@ -288,6 +278,9 @@
             <w:r>
               <w:t>Erklärbarkeit: +</w:t>
             </w:r>
+            <w:r>
+              <w:t>+</w:t>
+            </w:r>
           </w:p>
           <w:p>
             <w:pPr>
@@ -309,6 +302,9 @@
             <w:r>
               <w:t>+</w:t>
             </w:r>
+            <w:r>
+              <w:t>+</w:t>
+            </w:r>
           </w:p>
           <w:p>
             <w:r>
@@ -319,21 +315,8 @@
             <w:r>
               <w:t xml:space="preserve">Komplexität der </w:t>
             </w:r>
-            <w:proofErr w:type="spellStart"/>
-            <w:r>
-              <w:t>Decision</w:t>
-            </w:r>
-            <w:proofErr w:type="spellEnd"/>
-            <w:r>
-              <w:t xml:space="preserve"> </w:t>
-            </w:r>
-            <w:proofErr w:type="spellStart"/>
-            <w:r>
-              <w:t>Boundaries</w:t>
-            </w:r>
-            <w:proofErr w:type="spellEnd"/>
-            <w:r>
-              <w:t>:</w:t>
+            <w:r>
+              <w:t>Decision Boundaries:</w:t>
             </w:r>
             <w:r>
               <w:t xml:space="preserve"> +</w:t>
@@ -463,11 +446,9 @@
             </w:r>
           </w:p>
           <w:p>
-            <w:proofErr w:type="spellStart"/>
             <w:r>
               <w:t>Accuracy</w:t>
             </w:r>
-            <w:proofErr w:type="spellEnd"/>
             <w:r>
               <w:t xml:space="preserve">: </w:t>
             </w:r>
@@ -492,24 +473,11 @@
             <w:r>
               <w:t xml:space="preserve">Komplexität der </w:t>
             </w:r>
-            <w:proofErr w:type="spellStart"/>
-            <w:r>
-              <w:t>Decision</w:t>
-            </w:r>
-            <w:proofErr w:type="spellEnd"/>
-            <w:r>
-              <w:t xml:space="preserve"> </w:t>
-            </w:r>
-            <w:proofErr w:type="spellStart"/>
-            <w:r>
-              <w:t>Boundaries</w:t>
-            </w:r>
-            <w:proofErr w:type="spellEnd"/>
-            <w:r>
-              <w:t>:</w:t>
-            </w:r>
-            <w:r>
-              <w:t xml:space="preserve"> --</w:t>
+            <w:r>
+              <w:t>Decision Boundaries:</w:t>
+            </w:r>
+            <w:r>
+              <w:t xml:space="preserve"> -</w:t>
             </w:r>
           </w:p>
           <w:p/>
@@ -609,21 +577,10 @@
             </w:pPr>
           </w:p>
           <w:p>
-            <w:pPr>
-              <w:rPr>
-                <w:lang w:val="en-US"/>
-              </w:rPr>
-            </w:pPr>
-            <w:r>
-              <w:rPr>
-                <w:lang w:val="en-US"/>
-              </w:rPr>
+            <w:r>
               <w:t>Features</w:t>
             </w:r>
             <w:r>
-              <w:rPr>
-                <w:lang w:val="en-US"/>
-              </w:rPr>
               <w:t>: alle 6</w:t>
             </w:r>
           </w:p>
@@ -633,85 +590,31 @@
             </w:r>
           </w:p>
           <w:p>
-            <w:pPr>
-              <w:rPr>
-                <w:lang w:val="en-US"/>
-              </w:rPr>
-            </w:pPr>
-            <w:r>
-              <w:rPr>
-                <w:lang w:val="en-US"/>
-              </w:rPr>
-              <w:t>Accuracy: &lt;</w:t>
-            </w:r>
-            <w:r>
-              <w:rPr>
-                <w:lang w:val="en-US"/>
-              </w:rPr>
-              <w:t>60%</w:t>
-            </w:r>
-          </w:p>
-          <w:p>
-            <w:pPr>
-              <w:rPr>
-                <w:lang w:val="en-US"/>
-              </w:rPr>
-            </w:pPr>
-            <w:proofErr w:type="spellStart"/>
-            <w:r>
-              <w:rPr>
-                <w:lang w:val="en-US"/>
-              </w:rPr>
-              <w:t>Stabilität</w:t>
-            </w:r>
-            <w:proofErr w:type="spellEnd"/>
-            <w:r>
-              <w:rPr>
-                <w:lang w:val="en-US"/>
-              </w:rPr>
-              <w:t>: +</w:t>
-            </w:r>
-          </w:p>
-          <w:p>
-            <w:pPr>
-              <w:rPr>
-                <w:lang w:val="en-US"/>
-              </w:rPr>
-            </w:pPr>
-            <w:proofErr w:type="spellStart"/>
-            <w:r>
-              <w:rPr>
-                <w:lang w:val="en-US"/>
-              </w:rPr>
-              <w:t>Ressourcenbedarf</w:t>
-            </w:r>
-            <w:proofErr w:type="spellEnd"/>
-            <w:r>
-              <w:rPr>
-                <w:lang w:val="en-US"/>
-              </w:rPr>
-              <w:t>: --</w:t>
-            </w:r>
-          </w:p>
-          <w:p>
-            <w:pPr>
-              <w:rPr>
-                <w:lang w:val="en-US"/>
-              </w:rPr>
-            </w:pPr>
+            <w:r>
+              <w:t>Accuracy: &lt;60%</w:t>
+            </w:r>
+          </w:p>
+          <w:p>
+            <w:r>
+              <w:t>Stabilität: +</w:t>
+            </w:r>
+            <w:r>
+              <w:t>+</w:t>
+            </w:r>
+          </w:p>
+          <w:p>
+            <w:r>
+              <w:t>Ressourcenbedarf: --</w:t>
+            </w:r>
+          </w:p>
+          <w:p>
             <w:r>
               <w:t xml:space="preserve">Komplexität der </w:t>
             </w:r>
             <w:r>
-              <w:rPr>
-                <w:lang w:val="en-US"/>
-              </w:rPr>
               <w:t xml:space="preserve">Decision Boundaries: </w:t>
             </w:r>
             <w:r>
-              <w:rPr>
-                <w:lang w:val="en-US"/>
-              </w:rPr>
               <w:t>--</w:t>
             </w:r>
           </w:p>
@@ -731,7 +634,7 @@
 </file>
 
 <file path=word/endnotes.xml><?xml version="1.0" encoding="utf-8"?>
-<w:endnotes xmlns:wpc="http://schemas.microsoft.com/office/word/2010/wordprocessingCanvas" xmlns:cx="http://schemas.microsoft.com/office/drawing/2014/chartex" xmlns:cx1="http://schemas.microsoft.com/office/drawing/2015/9/8/chartex" xmlns:cx2="http://schemas.microsoft.com/office/drawing/2015/10/21/chartex" xmlns:cx3="http://schemas.microsoft.com/office/drawing/2016/5/9/chartex" xmlns:cx4="http://schemas.microsoft.com/office/drawing/2016/5/10/chartex" xmlns:cx5="http://schemas.microsoft.com/office/drawing/2016/5/11/chartex" xmlns:cx6="http://schemas.microsoft.com/office/drawing/2016/5/12/chartex" xmlns:cx7="http://schemas.microsoft.com/office/drawing/2016/5/13/chartex" xmlns:cx8="http://schemas.microsoft.com/office/drawing/2016/5/14/chartex" xmlns:mc="http://schemas.openxmlformats.org/markup-compatibility/2006" xmlns:aink="http://schemas.microsoft.com/office/drawing/2016/ink" xmlns:am3d="http://schemas.microsoft.com/office/drawing/2017/model3d" xmlns:o="urn:schemas-microsoft-com:office:office" xmlns:oel="http://schemas.microsoft.com/office/2019/extlst" xmlns:r="http://schemas.openxmlformats.org/officeDocument/2006/relationships" xmlns:m="http://schemas.openxmlformats.org/officeDocument/2006/math" xmlns:v="urn:schemas-microsoft-com:vml" xmlns:wp14="http://schemas.microsoft.com/office/word/2010/wordprocessingDrawing" xmlns:wp="http://schemas.openxmlformats.org/drawingml/2006/wordprocessingDrawing" xmlns:w10="urn:schemas-microsoft-com:office:word" xmlns:w="http://schemas.openxmlformats.org/wordprocessingml/2006/main" xmlns:w14="http://schemas.microsoft.com/office/word/2010/wordml" xmlns:w15="http://schemas.microsoft.com/office/word/2012/wordml" xmlns:w16cex="http://schemas.microsoft.com/office/word/2018/wordml/cex" xmlns:w16cid="http://schemas.microsoft.com/office/word/2016/wordml/cid" xmlns:w16="http://schemas.microsoft.com/office/word/2018/wordml" xmlns:w16sdtdh="http://schemas.microsoft.com/office/word/2020/wordml/sdtdatahash" xmlns:w16se="http://schemas.microsoft.com/office/word/2015/wordml/symex" xmlns:wpg="http://schemas.microsoft.com/office/word/2010/wordprocessingGroup" xmlns:wpi="http://schemas.microsoft.com/office/word/2010/wordprocessingInk" xmlns:wne="http://schemas.microsoft.com/office/word/2006/wordml" xmlns:wps="http://schemas.microsoft.com/office/word/2010/wordprocessingShape" mc:Ignorable="w14 w15 w16se w16cid w16 w16cex w16sdtdh wp14">
+<w:endnotes xmlns:wpc="http://schemas.microsoft.com/office/word/2010/wordprocessingCanvas" xmlns:cx="http://schemas.microsoft.com/office/drawing/2014/chartex" xmlns:cx1="http://schemas.microsoft.com/office/drawing/2015/9/8/chartex" xmlns:cx2="http://schemas.microsoft.com/office/drawing/2015/10/21/chartex" xmlns:cx3="http://schemas.microsoft.com/office/drawing/2016/5/9/chartex" xmlns:cx4="http://schemas.microsoft.com/office/drawing/2016/5/10/chartex" xmlns:cx5="http://schemas.microsoft.com/office/drawing/2016/5/11/chartex" xmlns:cx6="http://schemas.microsoft.com/office/drawing/2016/5/12/chartex" xmlns:cx7="http://schemas.microsoft.com/office/drawing/2016/5/13/chartex" xmlns:cx8="http://schemas.microsoft.com/office/drawing/2016/5/14/chartex" xmlns:mc="http://schemas.openxmlformats.org/markup-compatibility/2006" xmlns:aink="http://schemas.microsoft.com/office/drawing/2016/ink" xmlns:am3d="http://schemas.microsoft.com/office/drawing/2017/model3d" xmlns:o="urn:schemas-microsoft-com:office:office" xmlns:r="http://schemas.openxmlformats.org/officeDocument/2006/relationships" xmlns:m="http://schemas.openxmlformats.org/officeDocument/2006/math" xmlns:v="urn:schemas-microsoft-com:vml" xmlns:wp14="http://schemas.microsoft.com/office/word/2010/wordprocessingDrawing" xmlns:wp="http://schemas.openxmlformats.org/drawingml/2006/wordprocessingDrawing" xmlns:w10="urn:schemas-microsoft-com:office:word" xmlns:w="http://schemas.openxmlformats.org/wordprocessingml/2006/main" xmlns:w14="http://schemas.microsoft.com/office/word/2010/wordml" xmlns:w15="http://schemas.microsoft.com/office/word/2012/wordml" xmlns:w16cex="http://schemas.microsoft.com/office/word/2018/wordml/cex" xmlns:w16cid="http://schemas.microsoft.com/office/word/2016/wordml/cid" xmlns:w16="http://schemas.microsoft.com/office/word/2018/wordml" xmlns:w16sdtdh="http://schemas.microsoft.com/office/word/2020/wordml/sdtdatahash" xmlns:w16se="http://schemas.microsoft.com/office/word/2015/wordml/symex" xmlns:wpg="http://schemas.microsoft.com/office/word/2010/wordprocessingGroup" xmlns:wpi="http://schemas.microsoft.com/office/word/2010/wordprocessingInk" xmlns:wne="http://schemas.microsoft.com/office/word/2006/wordml" xmlns:wps="http://schemas.microsoft.com/office/word/2010/wordprocessingShape" mc:Ignorable="w14 w15 w16se w16cid w16 w16cex w16sdtdh wp14">
   <w:endnote w:type="separator" w:id="-1">
     <w:p>
       <w:r>
@@ -750,7 +653,7 @@
 </file>
 
 <file path=word/footnotes.xml><?xml version="1.0" encoding="utf-8"?>
-<w:footnotes xmlns:wpc="http://schemas.microsoft.com/office/word/2010/wordprocessingCanvas" xmlns:cx="http://schemas.microsoft.com/office/drawing/2014/chartex" xmlns:cx1="http://schemas.microsoft.com/office/drawing/2015/9/8/chartex" xmlns:cx2="http://schemas.microsoft.com/office/drawing/2015/10/21/chartex" xmlns:cx3="http://schemas.microsoft.com/office/drawing/2016/5/9/chartex" xmlns:cx4="http://schemas.microsoft.com/office/drawing/2016/5/10/chartex" xmlns:cx5="http://schemas.microsoft.com/office/drawing/2016/5/11/chartex" xmlns:cx6="http://schemas.microsoft.com/office/drawing/2016/5/12/chartex" xmlns:cx7="http://schemas.microsoft.com/office/drawing/2016/5/13/chartex" xmlns:cx8="http://schemas.microsoft.com/office/drawing/2016/5/14/chartex" xmlns:mc="http://schemas.openxmlformats.org/markup-compatibility/2006" xmlns:aink="http://schemas.microsoft.com/office/drawing/2016/ink" xmlns:am3d="http://schemas.microsoft.com/office/drawing/2017/model3d" xmlns:o="urn:schemas-microsoft-com:office:office" xmlns:oel="http://schemas.microsoft.com/office/2019/extlst" xmlns:r="http://schemas.openxmlformats.org/officeDocument/2006/relationships" xmlns:m="http://schemas.openxmlformats.org/officeDocument/2006/math" xmlns:v="urn:schemas-microsoft-com:vml" xmlns:wp14="http://schemas.microsoft.com/office/word/2010/wordprocessingDrawing" xmlns:wp="http://schemas.openxmlformats.org/drawingml/2006/wordprocessingDrawing" xmlns:w10="urn:schemas-microsoft-com:office:word" xmlns:w="http://schemas.openxmlformats.org/wordprocessingml/2006/main" xmlns:w14="http://schemas.microsoft.com/office/word/2010/wordml" xmlns:w15="http://schemas.microsoft.com/office/word/2012/wordml" xmlns:w16cex="http://schemas.microsoft.com/office/word/2018/wordml/cex" xmlns:w16cid="http://schemas.microsoft.com/office/word/2016/wordml/cid" xmlns:w16="http://schemas.microsoft.com/office/word/2018/wordml" xmlns:w16sdtdh="http://schemas.microsoft.com/office/word/2020/wordml/sdtdatahash" xmlns:w16se="http://schemas.microsoft.com/office/word/2015/wordml/symex" xmlns:wpg="http://schemas.microsoft.com/office/word/2010/wordprocessingGroup" xmlns:wpi="http://schemas.microsoft.com/office/word/2010/wordprocessingInk" xmlns:wne="http://schemas.microsoft.com/office/word/2006/wordml" xmlns:wps="http://schemas.microsoft.com/office/word/2010/wordprocessingShape" mc:Ignorable="w14 w15 w16se w16cid w16 w16cex w16sdtdh wp14">
+<w:footnotes xmlns:wpc="http://schemas.microsoft.com/office/word/2010/wordprocessingCanvas" xmlns:cx="http://schemas.microsoft.com/office/drawing/2014/chartex" xmlns:cx1="http://schemas.microsoft.com/office/drawing/2015/9/8/chartex" xmlns:cx2="http://schemas.microsoft.com/office/drawing/2015/10/21/chartex" xmlns:cx3="http://schemas.microsoft.com/office/drawing/2016/5/9/chartex" xmlns:cx4="http://schemas.microsoft.com/office/drawing/2016/5/10/chartex" xmlns:cx5="http://schemas.microsoft.com/office/drawing/2016/5/11/chartex" xmlns:cx6="http://schemas.microsoft.com/office/drawing/2016/5/12/chartex" xmlns:cx7="http://schemas.microsoft.com/office/drawing/2016/5/13/chartex" xmlns:cx8="http://schemas.microsoft.com/office/drawing/2016/5/14/chartex" xmlns:mc="http://schemas.openxmlformats.org/markup-compatibility/2006" xmlns:aink="http://schemas.microsoft.com/office/drawing/2016/ink" xmlns:am3d="http://schemas.microsoft.com/office/drawing/2017/model3d" xmlns:o="urn:schemas-microsoft-com:office:office" xmlns:r="http://schemas.openxmlformats.org/officeDocument/2006/relationships" xmlns:m="http://schemas.openxmlformats.org/officeDocument/2006/math" xmlns:v="urn:schemas-microsoft-com:vml" xmlns:wp14="http://schemas.microsoft.com/office/word/2010/wordprocessingDrawing" xmlns:wp="http://schemas.openxmlformats.org/drawingml/2006/wordprocessingDrawing" xmlns:w10="urn:schemas-microsoft-com:office:word" xmlns:w="http://schemas.openxmlformats.org/wordprocessingml/2006/main" xmlns:w14="http://schemas.microsoft.com/office/word/2010/wordml" xmlns:w15="http://schemas.microsoft.com/office/word/2012/wordml" xmlns:w16cex="http://schemas.microsoft.com/office/word/2018/wordml/cex" xmlns:w16cid="http://schemas.microsoft.com/office/word/2016/wordml/cid" xmlns:w16="http://schemas.microsoft.com/office/word/2018/wordml" xmlns:w16sdtdh="http://schemas.microsoft.com/office/word/2020/wordml/sdtdatahash" xmlns:w16se="http://schemas.microsoft.com/office/word/2015/wordml/symex" xmlns:wpg="http://schemas.microsoft.com/office/word/2010/wordprocessingGroup" xmlns:wpi="http://schemas.microsoft.com/office/word/2010/wordprocessingInk" xmlns:wne="http://schemas.microsoft.com/office/word/2006/wordml" xmlns:wps="http://schemas.microsoft.com/office/word/2010/wordprocessingShape" mc:Ignorable="w14 w15 w16se w16cid w16 w16cex w16sdtdh wp14">
   <w:footnote w:type="separator" w:id="-1">
     <w:p>
       <w:r>
@@ -1187,6 +1090,7 @@
   <w:style w:type="character" w:default="1" w:styleId="Absatz-Standardschriftart">
     <w:name w:val="Default Paragraph Font"/>
     <w:uiPriority w:val="1"/>
+    <w:semiHidden/>
     <w:unhideWhenUsed/>
   </w:style>
   <w:style w:type="table" w:default="1" w:styleId="NormaleTabelle">

</xml_diff>